<commit_message>
update kế hoạch kiểm thử website demo.sachmem.com
</commit_message>
<xml_diff>
--- a/Bao_cao_lap_ke_hoach_kiem_thu_update/bao_cao_lap_ke_hoach_kiem_thu-1.docx
+++ b/Bao_cao_lap_ke_hoach_kiem_thu_update/bao_cao_lap_ke_hoach_kiem_thu-1.docx
@@ -35,6 +35,7 @@
               <w:color w:val="5B9BD5" w:themeColor="accent1"/>
               <w:sz w:val="36"/>
               <w:szCs w:val="36"/>
+              <w:lang w:eastAsia="en-US"/>
             </w:rPr>
             <mc:AlternateContent>
               <mc:Choice Requires="wpg">
@@ -575,6 +576,7 @@
             <w:rPr>
               <w:rFonts w:ascii="Times New Roman" w:hAnsi="Times New Roman" w:cs="Times New Roman"/>
               <w:noProof/>
+              <w:lang w:eastAsia="en-US"/>
             </w:rPr>
             <mc:AlternateContent>
               <mc:Choice Requires="wps">
@@ -927,6 +929,7 @@
           <w:r>
             <w:rPr>
               <w:noProof/>
+              <w:lang w:eastAsia="en-US"/>
             </w:rPr>
             <mc:AlternateContent>
               <mc:Choice Requires="wps">
@@ -1104,10 +1107,7 @@
                 <w:t>Mục lục</w:t>
               </w:r>
             </w:p>
-            <w:p>
-              <w:bookmarkStart w:id="0" w:name="_GoBack"/>
-              <w:bookmarkEnd w:id="0"/>
-            </w:p>
+            <w:p/>
             <w:p>
               <w:pPr>
                 <w:pStyle w:val="TOC1"/>
@@ -2550,7 +2550,7 @@
           <w:numId w:val="17"/>
         </w:numPr>
       </w:pPr>
-      <w:bookmarkStart w:id="1" w:name="_Toc437387033"/>
+      <w:bookmarkStart w:id="0" w:name="_Toc437387033"/>
       <w:r>
         <w:lastRenderedPageBreak/>
         <w:t xml:space="preserve">Giới </w:t>
@@ -2562,7 +2562,7 @@
         </w:rPr>
         <w:t>thiệu</w:t>
       </w:r>
-      <w:bookmarkEnd w:id="1"/>
+      <w:bookmarkEnd w:id="0"/>
     </w:p>
     <w:p>
       <w:pPr>
@@ -2577,7 +2577,7 @@
           <w:szCs w:val="28"/>
         </w:rPr>
       </w:pPr>
-      <w:bookmarkStart w:id="2" w:name="_Toc437387034"/>
+      <w:bookmarkStart w:id="1" w:name="_Toc437387034"/>
       <w:r>
         <w:rPr>
           <w:rFonts w:ascii="Times New Roman" w:hAnsi="Times New Roman" w:cs="Times New Roman"/>
@@ -2586,7 +2586,7 @@
         </w:rPr>
         <w:t>Mục đích kiểm thử</w:t>
       </w:r>
-      <w:bookmarkEnd w:id="2"/>
+      <w:bookmarkEnd w:id="1"/>
     </w:p>
     <w:p>
       <w:pPr>
@@ -2705,7 +2705,7 @@
           <w:szCs w:val="28"/>
         </w:rPr>
       </w:pPr>
-      <w:bookmarkStart w:id="3" w:name="_Toc437387035"/>
+      <w:bookmarkStart w:id="2" w:name="_Toc437387035"/>
       <w:r>
         <w:rPr>
           <w:rFonts w:ascii="Times New Roman" w:hAnsi="Times New Roman" w:cs="Times New Roman"/>
@@ -2730,7 +2730,7 @@
         </w:rPr>
         <w:t>Giới thiệu về ứng dụng kiểm thử</w:t>
       </w:r>
-      <w:bookmarkEnd w:id="3"/>
+      <w:bookmarkEnd w:id="2"/>
     </w:p>
     <w:p>
       <w:pPr>
@@ -2885,7 +2885,7 @@
           <w:szCs w:val="28"/>
         </w:rPr>
       </w:pPr>
-      <w:bookmarkStart w:id="4" w:name="_Toc437387036"/>
+      <w:bookmarkStart w:id="3" w:name="_Toc437387036"/>
       <w:r>
         <w:rPr>
           <w:rFonts w:ascii="Times New Roman" w:hAnsi="Times New Roman" w:cs="Times New Roman"/>
@@ -2910,7 +2910,7 @@
         </w:rPr>
         <w:t>Phạm vi kiểm thử</w:t>
       </w:r>
-      <w:bookmarkEnd w:id="4"/>
+      <w:bookmarkEnd w:id="3"/>
     </w:p>
     <w:p/>
     <w:p>
@@ -2949,7 +2949,7 @@
           <w:szCs w:val="32"/>
         </w:rPr>
       </w:pPr>
-      <w:bookmarkStart w:id="5" w:name="_Toc437387037"/>
+      <w:bookmarkStart w:id="4" w:name="_Toc437387037"/>
       <w:r>
         <w:rPr>
           <w:sz w:val="32"/>
@@ -2972,7 +2972,7 @@
         </w:rPr>
         <w:t>Lập kế hoạch kiểm thử</w:t>
       </w:r>
-      <w:bookmarkEnd w:id="5"/>
+      <w:bookmarkEnd w:id="4"/>
     </w:p>
     <w:p>
       <w:pPr>
@@ -2993,7 +2993,7 @@
           <w:szCs w:val="28"/>
         </w:rPr>
       </w:pPr>
-      <w:bookmarkStart w:id="6" w:name="_Toc437387038"/>
+      <w:bookmarkStart w:id="5" w:name="_Toc437387038"/>
       <w:r>
         <w:rPr>
           <w:rFonts w:ascii="Times New Roman" w:hAnsi="Times New Roman" w:cs="Times New Roman"/>
@@ -3018,7 +3018,7 @@
         </w:rPr>
         <w:t>Kế hoạch kiểm thử</w:t>
       </w:r>
-      <w:bookmarkEnd w:id="6"/>
+      <w:bookmarkEnd w:id="5"/>
     </w:p>
     <w:p>
       <w:pPr>
@@ -3150,7 +3150,7 @@
           <w:szCs w:val="28"/>
         </w:rPr>
       </w:pPr>
-      <w:bookmarkStart w:id="7" w:name="_Toc437387039"/>
+      <w:bookmarkStart w:id="6" w:name="_Toc437387039"/>
       <w:r>
         <w:rPr>
           <w:rFonts w:ascii="Times New Roman" w:hAnsi="Times New Roman" w:cs="Times New Roman"/>
@@ -3175,7 +3175,7 @@
         </w:rPr>
         <w:t>Phân công công việc</w:t>
       </w:r>
-      <w:bookmarkEnd w:id="7"/>
+      <w:bookmarkEnd w:id="6"/>
     </w:p>
     <w:p>
       <w:pPr>
@@ -3537,7 +3537,7 @@
           <w:szCs w:val="28"/>
         </w:rPr>
       </w:pPr>
-      <w:bookmarkStart w:id="8" w:name="_Toc437387040"/>
+      <w:bookmarkStart w:id="7" w:name="_Toc437387040"/>
       <w:r>
         <w:rPr>
           <w:rFonts w:ascii="Times New Roman" w:hAnsi="Times New Roman" w:cs="Times New Roman"/>
@@ -3562,7 +3562,7 @@
         </w:rPr>
         <w:t>Môi trường kiểm thử</w:t>
       </w:r>
-      <w:bookmarkEnd w:id="8"/>
+      <w:bookmarkEnd w:id="7"/>
     </w:p>
     <w:p>
       <w:pPr>
@@ -3666,7 +3666,7 @@
           <w:szCs w:val="32"/>
         </w:rPr>
       </w:pPr>
-      <w:bookmarkStart w:id="9" w:name="_Toc437387041"/>
+      <w:bookmarkStart w:id="8" w:name="_Toc437387041"/>
       <w:r>
         <w:t>3.</w:t>
       </w:r>
@@ -3680,7 +3680,7 @@
         </w:rPr>
         <w:t>Tiến hành kiểm thử</w:t>
       </w:r>
-      <w:bookmarkEnd w:id="9"/>
+      <w:bookmarkEnd w:id="8"/>
     </w:p>
     <w:p>
       <w:pPr>
@@ -3699,7 +3699,7 @@
           <w:szCs w:val="28"/>
         </w:rPr>
       </w:pPr>
-      <w:bookmarkStart w:id="10" w:name="_Toc437387042"/>
+      <w:bookmarkStart w:id="9" w:name="_Toc437387042"/>
       <w:r>
         <w:rPr>
           <w:rFonts w:ascii="Times New Roman" w:hAnsi="Times New Roman" w:cs="Times New Roman"/>
@@ -3725,7 +3725,7 @@
         </w:rPr>
         <w:t>Kiểm thử giao diện người dùng</w:t>
       </w:r>
-      <w:bookmarkEnd w:id="10"/>
+      <w:bookmarkEnd w:id="9"/>
     </w:p>
     <w:p/>
     <w:p>
@@ -4037,7 +4037,7 @@
           <w:szCs w:val="28"/>
         </w:rPr>
       </w:pPr>
-      <w:bookmarkStart w:id="11" w:name="_Toc437387043"/>
+      <w:bookmarkStart w:id="10" w:name="_Toc437387043"/>
       <w:r>
         <w:rPr>
           <w:rFonts w:ascii="Times New Roman" w:hAnsi="Times New Roman" w:cs="Times New Roman"/>
@@ -4063,7 +4063,7 @@
         </w:rPr>
         <w:t>Kiểm thử chức năng</w:t>
       </w:r>
-      <w:bookmarkEnd w:id="11"/>
+      <w:bookmarkEnd w:id="10"/>
       <w:r>
         <w:rPr>
           <w:rFonts w:ascii="Times New Roman" w:hAnsi="Times New Roman" w:cs="Times New Roman"/>
@@ -4138,7 +4138,7 @@
           <w:szCs w:val="32"/>
         </w:rPr>
       </w:pPr>
-      <w:bookmarkStart w:id="12" w:name="_Toc437387044"/>
+      <w:bookmarkStart w:id="11" w:name="_Toc437387044"/>
       <w:r>
         <w:t>4.</w:t>
       </w:r>
@@ -4152,7 +4152,7 @@
         </w:rPr>
         <w:t>Kết quả sau kiểm thử</w:t>
       </w:r>
-      <w:bookmarkEnd w:id="12"/>
+      <w:bookmarkEnd w:id="11"/>
     </w:p>
     <w:p>
       <w:pPr>
@@ -4432,6 +4432,7 @@
           <w:noProof/>
           <w:sz w:val="28"/>
           <w:szCs w:val="28"/>
+          <w:lang w:eastAsia="en-US"/>
         </w:rPr>
         <w:lastRenderedPageBreak/>
         <w:drawing>
@@ -4499,6 +4500,7 @@
           <w:noProof/>
           <w:sz w:val="28"/>
           <w:szCs w:val="28"/>
+          <w:lang w:eastAsia="en-US"/>
         </w:rPr>
         <w:drawing>
           <wp:inline distT="0" distB="0" distL="0" distR="0">
@@ -4583,6 +4585,7 @@
           <w:noProof/>
           <w:sz w:val="28"/>
           <w:szCs w:val="28"/>
+          <w:lang w:eastAsia="en-US"/>
         </w:rPr>
         <w:lastRenderedPageBreak/>
         <w:drawing>
@@ -4668,6 +4671,7 @@
           <w:noProof/>
           <w:sz w:val="28"/>
           <w:szCs w:val="28"/>
+          <w:lang w:eastAsia="en-US"/>
         </w:rPr>
         <w:drawing>
           <wp:inline distT="0" distB="0" distL="0" distR="0" wp14:anchorId="481EFBEC" wp14:editId="67B36DB1">
@@ -4955,6 +4959,7 @@
                 <w:b/>
                 <w:bCs/>
                 <w:noProof/>
+                <w:lang w:eastAsia="en-US"/>
               </w:rPr>
               <w:lastRenderedPageBreak/>
               <mc:AlternateContent>
@@ -19683,7 +19688,7 @@
                 <w:sz w:val="20"/>
                 <w:szCs w:val="20"/>
               </w:rPr>
-              <w:t>6</w:t>
+              <w:t>0</w:t>
             </w:r>
           </w:p>
         </w:tc>
@@ -19860,7 +19865,7 @@
                 <w:sz w:val="20"/>
                 <w:szCs w:val="20"/>
               </w:rPr>
-              <w:t>6</w:t>
+              <w:t>0</w:t>
             </w:r>
           </w:p>
         </w:tc>
@@ -20037,7 +20042,7 @@
                 <w:sz w:val="20"/>
                 <w:szCs w:val="20"/>
               </w:rPr>
-              <w:t>6</w:t>
+              <w:t>4</w:t>
             </w:r>
           </w:p>
         </w:tc>
@@ -20215,7 +20220,7 @@
                 <w:sz w:val="20"/>
                 <w:szCs w:val="20"/>
               </w:rPr>
-              <w:t>6</w:t>
+              <w:t>5</w:t>
             </w:r>
           </w:p>
         </w:tc>
@@ -20392,7 +20397,7 @@
                 <w:sz w:val="20"/>
                 <w:szCs w:val="20"/>
               </w:rPr>
-              <w:t>6</w:t>
+              <w:t>0</w:t>
             </w:r>
           </w:p>
         </w:tc>
@@ -20569,7 +20574,7 @@
                 <w:sz w:val="20"/>
                 <w:szCs w:val="20"/>
               </w:rPr>
-              <w:t>6</w:t>
+              <w:t>0</w:t>
             </w:r>
           </w:p>
         </w:tc>
@@ -20746,7 +20751,7 @@
                 <w:sz w:val="20"/>
                 <w:szCs w:val="20"/>
               </w:rPr>
-              <w:t>6</w:t>
+              <w:t>4</w:t>
             </w:r>
           </w:p>
         </w:tc>
@@ -20923,7 +20928,7 @@
                 <w:sz w:val="20"/>
                 <w:szCs w:val="20"/>
               </w:rPr>
-              <w:t>6</w:t>
+              <w:t>0</w:t>
             </w:r>
           </w:p>
         </w:tc>
@@ -21100,7 +21105,7 @@
                 <w:sz w:val="20"/>
                 <w:szCs w:val="20"/>
               </w:rPr>
-              <w:t>6</w:t>
+              <w:t>0</w:t>
             </w:r>
           </w:p>
         </w:tc>
@@ -21277,7 +21282,7 @@
                 <w:sz w:val="20"/>
                 <w:szCs w:val="20"/>
               </w:rPr>
-              <w:t>6</w:t>
+              <w:t>4</w:t>
             </w:r>
           </w:p>
         </w:tc>
@@ -21454,7 +21459,7 @@
                 <w:sz w:val="20"/>
                 <w:szCs w:val="20"/>
               </w:rPr>
-              <w:t>6</w:t>
+              <w:t>4</w:t>
             </w:r>
           </w:p>
         </w:tc>
@@ -21631,7 +21636,7 @@
                 <w:sz w:val="20"/>
                 <w:szCs w:val="20"/>
               </w:rPr>
-              <w:t>6</w:t>
+              <w:t>0</w:t>
             </w:r>
           </w:p>
         </w:tc>
@@ -21808,7 +21813,7 @@
                 <w:sz w:val="20"/>
                 <w:szCs w:val="20"/>
               </w:rPr>
-              <w:t>6</w:t>
+              <w:t>1</w:t>
             </w:r>
           </w:p>
         </w:tc>
@@ -21985,7 +21990,7 @@
                 <w:sz w:val="20"/>
                 <w:szCs w:val="20"/>
               </w:rPr>
-              <w:t>6</w:t>
+              <w:t>0</w:t>
             </w:r>
           </w:p>
         </w:tc>
@@ -22162,7 +22167,7 @@
                 <w:sz w:val="20"/>
                 <w:szCs w:val="20"/>
               </w:rPr>
-              <w:t>6</w:t>
+              <w:t>4</w:t>
             </w:r>
           </w:p>
         </w:tc>
@@ -22339,7 +22344,7 @@
                 <w:sz w:val="20"/>
                 <w:szCs w:val="20"/>
               </w:rPr>
-              <w:t>6</w:t>
+              <w:t>0</w:t>
             </w:r>
           </w:p>
         </w:tc>
@@ -22516,7 +22521,7 @@
                 <w:sz w:val="20"/>
                 <w:szCs w:val="20"/>
               </w:rPr>
-              <w:t>6</w:t>
+              <w:t>0</w:t>
             </w:r>
           </w:p>
         </w:tc>
@@ -22693,7 +22698,7 @@
                 <w:sz w:val="20"/>
                 <w:szCs w:val="20"/>
               </w:rPr>
-              <w:t>6</w:t>
+              <w:t>5</w:t>
             </w:r>
           </w:p>
         </w:tc>
@@ -22870,7 +22875,7 @@
                 <w:sz w:val="20"/>
                 <w:szCs w:val="20"/>
               </w:rPr>
-              <w:t>6</w:t>
+              <w:t>0</w:t>
             </w:r>
           </w:p>
         </w:tc>
@@ -23047,7 +23052,7 @@
                 <w:sz w:val="20"/>
                 <w:szCs w:val="20"/>
               </w:rPr>
-              <w:t>6</w:t>
+              <w:t>0</w:t>
             </w:r>
           </w:p>
         </w:tc>
@@ -23224,7 +23229,7 @@
                 <w:sz w:val="20"/>
                 <w:szCs w:val="20"/>
               </w:rPr>
-              <w:t>6</w:t>
+              <w:t>0</w:t>
             </w:r>
           </w:p>
         </w:tc>
@@ -23401,7 +23406,7 @@
                 <w:sz w:val="20"/>
                 <w:szCs w:val="20"/>
               </w:rPr>
-              <w:t>6</w:t>
+              <w:t>0</w:t>
             </w:r>
           </w:p>
         </w:tc>
@@ -23578,7 +23583,7 @@
                 <w:sz w:val="20"/>
                 <w:szCs w:val="20"/>
               </w:rPr>
-              <w:t>6</w:t>
+              <w:t>1</w:t>
             </w:r>
           </w:p>
         </w:tc>
@@ -23755,7 +23760,7 @@
                 <w:sz w:val="20"/>
                 <w:szCs w:val="20"/>
               </w:rPr>
-              <w:t>6</w:t>
+              <w:t>0</w:t>
             </w:r>
           </w:p>
         </w:tc>
@@ -23932,7 +23937,7 @@
                 <w:sz w:val="20"/>
                 <w:szCs w:val="20"/>
               </w:rPr>
-              <w:t>6</w:t>
+              <w:t>4</w:t>
             </w:r>
           </w:p>
         </w:tc>
@@ -24110,7 +24115,7 @@
                 <w:sz w:val="20"/>
                 <w:szCs w:val="20"/>
               </w:rPr>
-              <w:t>6</w:t>
+              <w:t>4</w:t>
             </w:r>
           </w:p>
         </w:tc>
@@ -24287,7 +24292,7 @@
                 <w:sz w:val="20"/>
                 <w:szCs w:val="20"/>
               </w:rPr>
-              <w:t>6</w:t>
+              <w:t>0</w:t>
             </w:r>
           </w:p>
         </w:tc>
@@ -24464,7 +24469,7 @@
                 <w:sz w:val="20"/>
                 <w:szCs w:val="20"/>
               </w:rPr>
-              <w:t>6</w:t>
+              <w:t>0</w:t>
             </w:r>
           </w:p>
         </w:tc>
@@ -24641,7 +24646,7 @@
                 <w:sz w:val="20"/>
                 <w:szCs w:val="20"/>
               </w:rPr>
-              <w:t>6</w:t>
+              <w:t>4</w:t>
             </w:r>
           </w:p>
         </w:tc>
@@ -24818,7 +24823,7 @@
                 <w:sz w:val="20"/>
                 <w:szCs w:val="20"/>
               </w:rPr>
-              <w:t>6</w:t>
+              <w:t>0</w:t>
             </w:r>
           </w:p>
         </w:tc>
@@ -24995,7 +25000,7 @@
                 <w:sz w:val="20"/>
                 <w:szCs w:val="20"/>
               </w:rPr>
-              <w:t>6</w:t>
+              <w:t>1</w:t>
             </w:r>
           </w:p>
         </w:tc>
@@ -25172,7 +25177,7 @@
                 <w:sz w:val="20"/>
                 <w:szCs w:val="20"/>
               </w:rPr>
-              <w:t>6</w:t>
+              <w:t>4</w:t>
             </w:r>
           </w:p>
         </w:tc>
@@ -25349,7 +25354,7 @@
                 <w:sz w:val="20"/>
                 <w:szCs w:val="20"/>
               </w:rPr>
-              <w:t>6</w:t>
+              <w:t>0</w:t>
             </w:r>
           </w:p>
         </w:tc>
@@ -25526,7 +25531,7 @@
                 <w:sz w:val="20"/>
                 <w:szCs w:val="20"/>
               </w:rPr>
-              <w:t>6</w:t>
+              <w:t>1</w:t>
             </w:r>
           </w:p>
         </w:tc>
@@ -25703,7 +25708,7 @@
                 <w:sz w:val="20"/>
                 <w:szCs w:val="20"/>
               </w:rPr>
-              <w:t>6</w:t>
+              <w:t>0</w:t>
             </w:r>
           </w:p>
         </w:tc>
@@ -25880,7 +25885,7 @@
                 <w:sz w:val="20"/>
                 <w:szCs w:val="20"/>
               </w:rPr>
-              <w:t>6</w:t>
+              <w:t>4</w:t>
             </w:r>
           </w:p>
         </w:tc>
@@ -26057,7 +26062,7 @@
                 <w:sz w:val="20"/>
                 <w:szCs w:val="20"/>
               </w:rPr>
-              <w:t>6</w:t>
+              <w:t>4</w:t>
             </w:r>
           </w:p>
         </w:tc>
@@ -26234,7 +26239,7 @@
                 <w:sz w:val="20"/>
                 <w:szCs w:val="20"/>
               </w:rPr>
-              <w:t>6</w:t>
+              <w:t>0</w:t>
             </w:r>
           </w:p>
         </w:tc>
@@ -26411,7 +26416,7 @@
                 <w:sz w:val="20"/>
                 <w:szCs w:val="20"/>
               </w:rPr>
-              <w:t>6</w:t>
+              <w:t>0</w:t>
             </w:r>
           </w:p>
         </w:tc>
@@ -26588,7 +26593,7 @@
                 <w:sz w:val="20"/>
                 <w:szCs w:val="20"/>
               </w:rPr>
-              <w:t>6</w:t>
+              <w:t>0</w:t>
             </w:r>
           </w:p>
         </w:tc>
@@ -26765,7 +26770,7 @@
                 <w:sz w:val="20"/>
                 <w:szCs w:val="20"/>
               </w:rPr>
-              <w:t>6</w:t>
+              <w:t>0</w:t>
             </w:r>
           </w:p>
         </w:tc>
@@ -26942,7 +26947,7 @@
                 <w:sz w:val="20"/>
                 <w:szCs w:val="20"/>
               </w:rPr>
-              <w:t>6</w:t>
+              <w:t>1</w:t>
             </w:r>
           </w:p>
         </w:tc>
@@ -27119,8 +27124,10 @@
                 <w:sz w:val="20"/>
                 <w:szCs w:val="20"/>
               </w:rPr>
-              <w:t>6</w:t>
-            </w:r>
+              <w:t>1</w:t>
+            </w:r>
+            <w:bookmarkStart w:id="12" w:name="_GoBack"/>
+            <w:bookmarkEnd w:id="12"/>
           </w:p>
         </w:tc>
       </w:tr>
@@ -42615,7 +42622,7 @@
           <w:rPr>
             <w:noProof/>
           </w:rPr>
-          <w:t>18</w:t>
+          <w:t>15</w:t>
         </w:r>
         <w:r>
           <w:rPr>
@@ -45886,7 +45893,7 @@
 </file>
 
 <file path=customXml/itemProps1.xml><?xml version="1.0" encoding="utf-8"?>
-<ds:datastoreItem xmlns:ds="http://schemas.openxmlformats.org/officeDocument/2006/customXml" ds:itemID="{52813800-94EC-4472-AE2A-72BD20377E62}">
+<ds:datastoreItem xmlns:ds="http://schemas.openxmlformats.org/officeDocument/2006/customXml" ds:itemID="{8BFE36C7-689E-4624-9020-3D8E7F507DAC}">
   <ds:schemaRefs>
     <ds:schemaRef ds:uri="http://schemas.openxmlformats.org/officeDocument/2006/bibliography"/>
   </ds:schemaRefs>

</xml_diff>